<commit_message>
OpenDoPE_XHTML updated for 2.8.0
</commit_message>
<xml_diff>
--- a/docs/OpenDoPE_XHTML.docx
+++ b/docs/OpenDoPE_XHTML.docx
@@ -1,6 +1,6 @@
 
 <file path=word/document.xml><?xml version="1.0" encoding="utf-8"?>
-<w:document xmlns:ve="http://schemas.openxmlformats.org/markup-compatibility/2006" xmlns:o="urn:schemas-microsoft-com:office:office" xmlns:r="http://schemas.openxmlformats.org/officeDocument/2006/relationships" xmlns:m="http://schemas.openxmlformats.org/officeDocument/2006/math" xmlns:v="urn:schemas-microsoft-com:vml" xmlns:wp="http://schemas.openxmlformats.org/drawingml/2006/wordprocessingDrawing" xmlns:w10="urn:schemas-microsoft-com:office:word" xmlns:w="http://schemas.openxmlformats.org/wordprocessingml/2006/main" xmlns:wne="http://schemas.microsoft.com/office/word/2006/wordml">
+<w:document xmlns:wpc="http://schemas.microsoft.com/office/word/2010/wordprocessingCanvas" xmlns:mc="http://schemas.openxmlformats.org/markup-compatibility/2006" xmlns:o="urn:schemas-microsoft-com:office:office" xmlns:r="http://schemas.openxmlformats.org/officeDocument/2006/relationships" xmlns:m="http://schemas.openxmlformats.org/officeDocument/2006/math" xmlns:v="urn:schemas-microsoft-com:vml" xmlns:wp14="http://schemas.microsoft.com/office/word/2010/wordprocessingDrawing" xmlns:wp="http://schemas.openxmlformats.org/drawingml/2006/wordprocessingDrawing" xmlns:w10="urn:schemas-microsoft-com:office:word" xmlns:w="http://schemas.openxmlformats.org/wordprocessingml/2006/main" xmlns:w14="http://schemas.microsoft.com/office/word/2010/wordml" xmlns:wpg="http://schemas.microsoft.com/office/word/2010/wordprocessingGroup" xmlns:wpi="http://schemas.microsoft.com/office/word/2010/wordprocessingInk" xmlns:wne="http://schemas.microsoft.com/office/word/2006/wordml" xmlns:wps="http://schemas.microsoft.com/office/word/2010/wordprocessingShape" mc:Ignorable="w14 wp14">
   <w:body>
     <w:p>
       <w:pPr>
@@ -12,17 +12,23 @@
     </w:p>
     <w:p>
       <w:r>
-        <w:t>Initial draft: 13 Nov 2011;</w:t>
-      </w:r>
-      <w:r>
-        <w:br/>
-        <w:t>this version: 18 Nov (improvements to ol, ul and img support)</w:t>
-      </w:r>
-    </w:p>
-    <w:p>
-      <w:r>
-        <w:t xml:space="preserve">With forthcoming docx4j 2.8.0 (probably January 2012), docx4j's </w:t>
-      </w:r>
+        <w:t>22 May 2012</w:t>
+      </w:r>
+    </w:p>
+    <w:p>
+      <w:r>
+        <w:t xml:space="preserve">docx4j </w:t>
+      </w:r>
+      <w:r>
+        <w:rPr>
+          <w:b/>
+        </w:rPr>
+        <w:t>2.8.0</w:t>
+      </w:r>
+      <w:r>
+        <w:t xml:space="preserve">'s </w:t>
+      </w:r>
+      <w:proofErr w:type="gramStart"/>
       <w:r>
         <w:rPr>
           <w:rFonts w:ascii="Courier New" w:hAnsi="Courier New" w:cs="Courier New"/>
@@ -34,7 +40,11 @@
         <w:t>BindingHandler</w:t>
       </w:r>
       <w:r>
-        <w:t xml:space="preserve">  has a method </w:t>
+        <w:t xml:space="preserve">  has</w:t>
+      </w:r>
+      <w:proofErr w:type="gramEnd"/>
+      <w:r>
+        <w:t xml:space="preserve"> a method </w:t>
       </w:r>
       <w:r>
         <w:rPr>
@@ -50,6 +60,16 @@
       </w:r>
     </w:p>
     <w:p>
+      <w:r>
+        <w:t xml:space="preserve">It relies on docx4j’s underlying XHTMLImporter. </w:t>
+      </w:r>
+      <w:r>
+        <w:t xml:space="preserve"> </w:t>
+      </w:r>
+      <w:bookmarkStart w:id="0" w:name="_GoBack"/>
+      <w:bookmarkEnd w:id="0"/>
+    </w:p>
+    <w:p>
       <w:pPr>
         <w:pStyle w:val="Heading1"/>
       </w:pPr>
@@ -90,8 +110,19 @@
           <w:sz w:val="16"/>
           <w:szCs w:val="16"/>
         </w:rPr>
-        <w:t>pkg:part</w:t>
-      </w:r>
+        <w:t>pkg</w:t>
+      </w:r>
+      <w:proofErr w:type="gramStart"/>
+      <w:r>
+        <w:rPr>
+          <w:rFonts w:ascii="Consolas" w:hAnsi="Consolas" w:cs="Consolas"/>
+          <w:color w:val="A31515"/>
+          <w:sz w:val="16"/>
+          <w:szCs w:val="16"/>
+        </w:rPr>
+        <w:t>:part</w:t>
+      </w:r>
+      <w:proofErr w:type="gramEnd"/>
       <w:r>
         <w:rPr>
           <w:rFonts w:ascii="Consolas" w:hAnsi="Consolas" w:cs="Consolas"/>
@@ -279,14 +310,25 @@
         </w:rPr>
         <w:t xml:space="preserve">    &lt;</w:t>
       </w:r>
-      <w:r>
-        <w:rPr>
-          <w:rFonts w:ascii="Consolas" w:hAnsi="Consolas" w:cs="Consolas"/>
-          <w:color w:val="A31515"/>
-          <w:sz w:val="16"/>
-          <w:szCs w:val="16"/>
-        </w:rPr>
-        <w:t>pkg:xmlData</w:t>
+      <w:proofErr w:type="gramStart"/>
+      <w:r>
+        <w:rPr>
+          <w:rFonts w:ascii="Consolas" w:hAnsi="Consolas" w:cs="Consolas"/>
+          <w:color w:val="A31515"/>
+          <w:sz w:val="16"/>
+          <w:szCs w:val="16"/>
+        </w:rPr>
+        <w:t>pkg:</w:t>
+      </w:r>
+      <w:proofErr w:type="gramEnd"/>
+      <w:r>
+        <w:rPr>
+          <w:rFonts w:ascii="Consolas" w:hAnsi="Consolas" w:cs="Consolas"/>
+          <w:color w:val="A31515"/>
+          <w:sz w:val="16"/>
+          <w:szCs w:val="16"/>
+        </w:rPr>
+        <w:t>xmlData</w:t>
       </w:r>
       <w:r>
         <w:rPr>
@@ -319,6 +361,7 @@
         </w:rPr>
         <w:t xml:space="preserve">      &lt;</w:t>
       </w:r>
+      <w:proofErr w:type="gramStart"/>
       <w:r>
         <w:rPr>
           <w:rFonts w:ascii="Consolas" w:hAnsi="Consolas" w:cs="Consolas"/>
@@ -328,6 +371,7 @@
         </w:rPr>
         <w:t>yourxml</w:t>
       </w:r>
+      <w:proofErr w:type="gramEnd"/>
       <w:r>
         <w:rPr>
           <w:rFonts w:ascii="Consolas" w:hAnsi="Consolas" w:cs="Consolas"/>
@@ -384,7 +428,17 @@
           <w:sz w:val="16"/>
           <w:szCs w:val="16"/>
         </w:rPr>
-        <w:t>&amp;lt;</w:t>
+        <w:t>&amp;lt</w:t>
+      </w:r>
+      <w:proofErr w:type="gramStart"/>
+      <w:r>
+        <w:rPr>
+          <w:rFonts w:ascii="Consolas" w:hAnsi="Consolas" w:cs="Consolas"/>
+          <w:color w:val="FF0000"/>
+          <w:sz w:val="16"/>
+          <w:szCs w:val="16"/>
+        </w:rPr>
+        <w:t>;</w:t>
       </w:r>
       <w:r>
         <w:rPr>
@@ -394,6 +448,7 @@
         </w:rPr>
         <w:t>html</w:t>
       </w:r>
+      <w:proofErr w:type="gramEnd"/>
       <w:r>
         <w:rPr>
           <w:rFonts w:ascii="Consolas" w:hAnsi="Consolas" w:cs="Consolas"/>
@@ -615,7 +670,17 @@
           <w:sz w:val="16"/>
           <w:szCs w:val="16"/>
         </w:rPr>
-        <w:t>&amp;lt;</w:t>
+        <w:t>&amp;lt</w:t>
+      </w:r>
+      <w:proofErr w:type="gramStart"/>
+      <w:r>
+        <w:rPr>
+          <w:rFonts w:ascii="Consolas" w:hAnsi="Consolas" w:cs="Consolas"/>
+          <w:color w:val="FF0000"/>
+          <w:sz w:val="16"/>
+          <w:szCs w:val="16"/>
+        </w:rPr>
+        <w:t>;</w:t>
       </w:r>
       <w:r>
         <w:rPr>
@@ -625,6 +690,7 @@
         </w:rPr>
         <w:t>body</w:t>
       </w:r>
+      <w:proofErr w:type="gramEnd"/>
       <w:r>
         <w:rPr>
           <w:rFonts w:ascii="Consolas" w:hAnsi="Consolas" w:cs="Consolas"/>
@@ -817,7 +883,18 @@
           <w:sz w:val="18"/>
           <w:szCs w:val="16"/>
         </w:rPr>
-        <w:t>&amp;lt;</w:t>
+        <w:t>&amp;lt</w:t>
+      </w:r>
+      <w:proofErr w:type="gramStart"/>
+      <w:r>
+        <w:rPr>
+          <w:rFonts w:ascii="Consolas" w:hAnsi="Consolas" w:cs="Consolas"/>
+          <w:b/>
+          <w:color w:val="FF0000"/>
+          <w:sz w:val="18"/>
+          <w:szCs w:val="16"/>
+        </w:rPr>
+        <w:t>;</w:t>
       </w:r>
       <w:r>
         <w:rPr>
@@ -828,6 +905,7 @@
         </w:rPr>
         <w:t>p</w:t>
       </w:r>
+      <w:proofErr w:type="gramEnd"/>
       <w:r>
         <w:rPr>
           <w:rFonts w:ascii="Consolas" w:hAnsi="Consolas" w:cs="Consolas"/>
@@ -975,7 +1053,17 @@
           <w:sz w:val="16"/>
           <w:szCs w:val="16"/>
         </w:rPr>
-        <w:t>&amp;lt;</w:t>
+        <w:t>&amp;lt</w:t>
+      </w:r>
+      <w:proofErr w:type="gramStart"/>
+      <w:r>
+        <w:rPr>
+          <w:rFonts w:ascii="Consolas" w:hAnsi="Consolas" w:cs="Consolas"/>
+          <w:color w:val="FF0000"/>
+          <w:sz w:val="16"/>
+          <w:szCs w:val="16"/>
+        </w:rPr>
+        <w:t>;</w:t>
       </w:r>
       <w:r>
         <w:rPr>
@@ -985,6 +1073,7 @@
         </w:rPr>
         <w:t>body</w:t>
       </w:r>
+      <w:proofErr w:type="gramEnd"/>
       <w:r>
         <w:rPr>
           <w:rFonts w:ascii="Consolas" w:hAnsi="Consolas" w:cs="Consolas"/>
@@ -1023,7 +1112,17 @@
           <w:sz w:val="16"/>
           <w:szCs w:val="16"/>
         </w:rPr>
-        <w:t>&amp;lt;</w:t>
+        <w:t>&amp;lt</w:t>
+      </w:r>
+      <w:proofErr w:type="gramStart"/>
+      <w:r>
+        <w:rPr>
+          <w:rFonts w:ascii="Consolas" w:hAnsi="Consolas" w:cs="Consolas"/>
+          <w:color w:val="FF0000"/>
+          <w:sz w:val="16"/>
+          <w:szCs w:val="16"/>
+        </w:rPr>
+        <w:t>;</w:t>
       </w:r>
       <w:r>
         <w:rPr>
@@ -1033,6 +1132,7 @@
         </w:rPr>
         <w:t>p</w:t>
       </w:r>
+      <w:proofErr w:type="gramEnd"/>
       <w:r>
         <w:rPr>
           <w:rFonts w:ascii="Consolas" w:hAnsi="Consolas" w:cs="Consolas"/>
@@ -1105,7 +1205,17 @@
           <w:sz w:val="16"/>
           <w:szCs w:val="16"/>
         </w:rPr>
-        <w:t>&amp;lt;</w:t>
+        <w:t>&amp;lt</w:t>
+      </w:r>
+      <w:proofErr w:type="gramStart"/>
+      <w:r>
+        <w:rPr>
+          <w:rFonts w:ascii="Consolas" w:hAnsi="Consolas" w:cs="Consolas"/>
+          <w:color w:val="FF0000"/>
+          <w:sz w:val="16"/>
+          <w:szCs w:val="16"/>
+        </w:rPr>
+        <w:t>;</w:t>
       </w:r>
       <w:r>
         <w:rPr>
@@ -1115,6 +1225,7 @@
         </w:rPr>
         <w:t>p</w:t>
       </w:r>
+      <w:proofErr w:type="gramEnd"/>
       <w:r>
         <w:rPr>
           <w:rFonts w:ascii="Consolas" w:hAnsi="Consolas" w:cs="Consolas"/>
@@ -1187,15 +1298,34 @@
           <w:sz w:val="16"/>
           <w:szCs w:val="16"/>
         </w:rPr>
-        <w:t>&amp;lt;</w:t>
-      </w:r>
-      <w:r>
-        <w:rPr>
-          <w:rFonts w:ascii="Consolas" w:hAnsi="Consolas" w:cs="Consolas"/>
-          <w:sz w:val="16"/>
-          <w:szCs w:val="16"/>
-        </w:rPr>
-        <w:t>/body</w:t>
+        <w:t>&amp;lt</w:t>
+      </w:r>
+      <w:proofErr w:type="gramStart"/>
+      <w:r>
+        <w:rPr>
+          <w:rFonts w:ascii="Consolas" w:hAnsi="Consolas" w:cs="Consolas"/>
+          <w:color w:val="FF0000"/>
+          <w:sz w:val="16"/>
+          <w:szCs w:val="16"/>
+        </w:rPr>
+        <w:t>;</w:t>
+      </w:r>
+      <w:r>
+        <w:rPr>
+          <w:rFonts w:ascii="Consolas" w:hAnsi="Consolas" w:cs="Consolas"/>
+          <w:sz w:val="16"/>
+          <w:szCs w:val="16"/>
+        </w:rPr>
+        <w:t>/</w:t>
+      </w:r>
+      <w:proofErr w:type="gramEnd"/>
+      <w:r>
+        <w:rPr>
+          <w:rFonts w:ascii="Consolas" w:hAnsi="Consolas" w:cs="Consolas"/>
+          <w:sz w:val="16"/>
+          <w:szCs w:val="16"/>
+        </w:rPr>
+        <w:t>body</w:t>
       </w:r>
       <w:r>
         <w:rPr>
@@ -1315,7 +1445,17 @@
           <w:sz w:val="16"/>
           <w:szCs w:val="16"/>
         </w:rPr>
-        <w:t>&amp;lt;</w:t>
+        <w:t>&amp;lt</w:t>
+      </w:r>
+      <w:proofErr w:type="gramStart"/>
+      <w:r>
+        <w:rPr>
+          <w:rFonts w:ascii="Consolas" w:hAnsi="Consolas" w:cs="Consolas"/>
+          <w:color w:val="FF0000"/>
+          <w:sz w:val="16"/>
+          <w:szCs w:val="16"/>
+        </w:rPr>
+        <w:t>;</w:t>
       </w:r>
       <w:r>
         <w:rPr>
@@ -1325,6 +1465,7 @@
         </w:rPr>
         <w:t>div</w:t>
       </w:r>
+      <w:proofErr w:type="gramEnd"/>
       <w:r>
         <w:rPr>
           <w:rFonts w:ascii="Consolas" w:hAnsi="Consolas" w:cs="Consolas"/>
@@ -1363,7 +1504,17 @@
           <w:sz w:val="16"/>
           <w:szCs w:val="16"/>
         </w:rPr>
-        <w:t>&amp;lt;</w:t>
+        <w:t>&amp;lt</w:t>
+      </w:r>
+      <w:proofErr w:type="gramStart"/>
+      <w:r>
+        <w:rPr>
+          <w:rFonts w:ascii="Consolas" w:hAnsi="Consolas" w:cs="Consolas"/>
+          <w:color w:val="FF0000"/>
+          <w:sz w:val="16"/>
+          <w:szCs w:val="16"/>
+        </w:rPr>
+        <w:t>;</w:t>
       </w:r>
       <w:r>
         <w:rPr>
@@ -1373,6 +1524,7 @@
         </w:rPr>
         <w:t>p</w:t>
       </w:r>
+      <w:proofErr w:type="gramEnd"/>
       <w:r>
         <w:rPr>
           <w:rFonts w:ascii="Consolas" w:hAnsi="Consolas" w:cs="Consolas"/>
@@ -1445,7 +1597,17 @@
           <w:sz w:val="16"/>
           <w:szCs w:val="16"/>
         </w:rPr>
-        <w:t>&amp;lt;</w:t>
+        <w:t>&amp;lt</w:t>
+      </w:r>
+      <w:proofErr w:type="gramStart"/>
+      <w:r>
+        <w:rPr>
+          <w:rFonts w:ascii="Consolas" w:hAnsi="Consolas" w:cs="Consolas"/>
+          <w:color w:val="FF0000"/>
+          <w:sz w:val="16"/>
+          <w:szCs w:val="16"/>
+        </w:rPr>
+        <w:t>;</w:t>
       </w:r>
       <w:r>
         <w:rPr>
@@ -1455,6 +1617,7 @@
         </w:rPr>
         <w:t>p</w:t>
       </w:r>
+      <w:proofErr w:type="gramEnd"/>
       <w:r>
         <w:rPr>
           <w:rFonts w:ascii="Consolas" w:hAnsi="Consolas" w:cs="Consolas"/>
@@ -1527,15 +1690,34 @@
           <w:sz w:val="16"/>
           <w:szCs w:val="16"/>
         </w:rPr>
-        <w:t>&amp;lt;</w:t>
-      </w:r>
-      <w:r>
-        <w:rPr>
-          <w:rFonts w:ascii="Consolas" w:hAnsi="Consolas" w:cs="Consolas"/>
-          <w:sz w:val="16"/>
-          <w:szCs w:val="16"/>
-        </w:rPr>
-        <w:t>/div</w:t>
+        <w:t>&amp;lt</w:t>
+      </w:r>
+      <w:proofErr w:type="gramStart"/>
+      <w:r>
+        <w:rPr>
+          <w:rFonts w:ascii="Consolas" w:hAnsi="Consolas" w:cs="Consolas"/>
+          <w:color w:val="FF0000"/>
+          <w:sz w:val="16"/>
+          <w:szCs w:val="16"/>
+        </w:rPr>
+        <w:t>;</w:t>
+      </w:r>
+      <w:r>
+        <w:rPr>
+          <w:rFonts w:ascii="Consolas" w:hAnsi="Consolas" w:cs="Consolas"/>
+          <w:sz w:val="16"/>
+          <w:szCs w:val="16"/>
+        </w:rPr>
+        <w:t>/</w:t>
+      </w:r>
+      <w:proofErr w:type="gramEnd"/>
+      <w:r>
+        <w:rPr>
+          <w:rFonts w:ascii="Consolas" w:hAnsi="Consolas" w:cs="Consolas"/>
+          <w:sz w:val="16"/>
+          <w:szCs w:val="16"/>
+        </w:rPr>
+        <w:t>div</w:t>
       </w:r>
       <w:r>
         <w:rPr>
@@ -1920,8 +2102,19 @@
           <w:sz w:val="16"/>
           <w:szCs w:val="16"/>
         </w:rPr>
-        <w:t>pkg:xmlData</w:t>
-      </w:r>
+        <w:t>pkg</w:t>
+      </w:r>
+      <w:proofErr w:type="gramStart"/>
+      <w:r>
+        <w:rPr>
+          <w:rFonts w:ascii="Consolas" w:hAnsi="Consolas" w:cs="Consolas"/>
+          <w:color w:val="A31515"/>
+          <w:sz w:val="16"/>
+          <w:szCs w:val="16"/>
+        </w:rPr>
+        <w:t>:xmlData</w:t>
+      </w:r>
+      <w:proofErr w:type="gramEnd"/>
       <w:r>
         <w:rPr>
           <w:rFonts w:ascii="Consolas" w:hAnsi="Consolas" w:cs="Consolas"/>
@@ -1961,8 +2154,19 @@
           <w:sz w:val="16"/>
           <w:szCs w:val="16"/>
         </w:rPr>
-        <w:t>pkg:part</w:t>
-      </w:r>
+        <w:t>pkg</w:t>
+      </w:r>
+      <w:proofErr w:type="gramStart"/>
+      <w:r>
+        <w:rPr>
+          <w:rFonts w:ascii="Consolas" w:hAnsi="Consolas" w:cs="Consolas"/>
+          <w:color w:val="A31515"/>
+          <w:sz w:val="16"/>
+          <w:szCs w:val="16"/>
+        </w:rPr>
+        <w:t>:part</w:t>
+      </w:r>
+      <w:proofErr w:type="gramEnd"/>
       <w:r>
         <w:rPr>
           <w:rFonts w:ascii="Consolas" w:hAnsi="Consolas" w:cs="Consolas"/>
@@ -1975,8 +2179,13 @@
     </w:p>
     <w:p/>
     <w:p>
-      <w:r>
-        <w:t>and a content control:</w:t>
+      <w:proofErr w:type="gramStart"/>
+      <w:r>
+        <w:t>and</w:t>
+      </w:r>
+      <w:proofErr w:type="gramEnd"/>
+      <w:r>
+        <w:t xml:space="preserve"> a content control:</w:t>
       </w:r>
     </w:p>
     <w:p>
@@ -2000,14 +2209,25 @@
         </w:rPr>
         <w:t xml:space="preserve">          &lt;</w:t>
       </w:r>
-      <w:r>
-        <w:rPr>
-          <w:rFonts w:ascii="Consolas" w:hAnsi="Consolas" w:cs="Consolas"/>
-          <w:color w:val="A31515"/>
-          <w:sz w:val="16"/>
-          <w:szCs w:val="16"/>
-        </w:rPr>
-        <w:t>w:sdt</w:t>
+      <w:proofErr w:type="gramStart"/>
+      <w:r>
+        <w:rPr>
+          <w:rFonts w:ascii="Consolas" w:hAnsi="Consolas" w:cs="Consolas"/>
+          <w:color w:val="A31515"/>
+          <w:sz w:val="16"/>
+          <w:szCs w:val="16"/>
+        </w:rPr>
+        <w:t>w:</w:t>
+      </w:r>
+      <w:proofErr w:type="gramEnd"/>
+      <w:r>
+        <w:rPr>
+          <w:rFonts w:ascii="Consolas" w:hAnsi="Consolas" w:cs="Consolas"/>
+          <w:color w:val="A31515"/>
+          <w:sz w:val="16"/>
+          <w:szCs w:val="16"/>
+        </w:rPr>
+        <w:t>sdt</w:t>
       </w:r>
       <w:r>
         <w:rPr>
@@ -2040,14 +2260,25 @@
         </w:rPr>
         <w:t xml:space="preserve">            &lt;</w:t>
       </w:r>
-      <w:r>
-        <w:rPr>
-          <w:rFonts w:ascii="Consolas" w:hAnsi="Consolas" w:cs="Consolas"/>
-          <w:color w:val="A31515"/>
-          <w:sz w:val="16"/>
-          <w:szCs w:val="16"/>
-        </w:rPr>
-        <w:t>w:sdtPr</w:t>
+      <w:proofErr w:type="gramStart"/>
+      <w:r>
+        <w:rPr>
+          <w:rFonts w:ascii="Consolas" w:hAnsi="Consolas" w:cs="Consolas"/>
+          <w:color w:val="A31515"/>
+          <w:sz w:val="16"/>
+          <w:szCs w:val="16"/>
+        </w:rPr>
+        <w:t>w:</w:t>
+      </w:r>
+      <w:proofErr w:type="gramEnd"/>
+      <w:r>
+        <w:rPr>
+          <w:rFonts w:ascii="Consolas" w:hAnsi="Consolas" w:cs="Consolas"/>
+          <w:color w:val="A31515"/>
+          <w:sz w:val="16"/>
+          <w:szCs w:val="16"/>
+        </w:rPr>
+        <w:t>sdtPr</w:t>
       </w:r>
       <w:r>
         <w:rPr>
@@ -2090,8 +2321,20 @@
           <w:sz w:val="18"/>
           <w:szCs w:val="16"/>
         </w:rPr>
-        <w:t>w:tag</w:t>
-      </w:r>
+        <w:t>w</w:t>
+      </w:r>
+      <w:proofErr w:type="gramStart"/>
+      <w:r>
+        <w:rPr>
+          <w:rFonts w:ascii="Consolas" w:hAnsi="Consolas" w:cs="Consolas"/>
+          <w:b/>
+          <w:color w:val="A31515"/>
+          <w:sz w:val="18"/>
+          <w:szCs w:val="16"/>
+        </w:rPr>
+        <w:t>:tag</w:t>
+      </w:r>
+      <w:proofErr w:type="gramEnd"/>
       <w:r>
         <w:rPr>
           <w:rFonts w:ascii="Consolas" w:hAnsi="Consolas" w:cs="Consolas"/>
@@ -2209,8 +2452,19 @@
           <w:sz w:val="16"/>
           <w:szCs w:val="16"/>
         </w:rPr>
-        <w:t>w:dataBinding</w:t>
-      </w:r>
+        <w:t>w</w:t>
+      </w:r>
+      <w:proofErr w:type="gramStart"/>
+      <w:r>
+        <w:rPr>
+          <w:rFonts w:ascii="Consolas" w:hAnsi="Consolas" w:cs="Consolas"/>
+          <w:color w:val="A31515"/>
+          <w:sz w:val="16"/>
+          <w:szCs w:val="16"/>
+        </w:rPr>
+        <w:t>:dataBinding</w:t>
+      </w:r>
+      <w:proofErr w:type="gramEnd"/>
       <w:r>
         <w:rPr>
           <w:rFonts w:ascii="Consolas" w:hAnsi="Consolas" w:cs="Consolas"/>
@@ -2353,8 +2607,19 @@
           <w:sz w:val="16"/>
           <w:szCs w:val="16"/>
         </w:rPr>
-        <w:t>w:text</w:t>
-      </w:r>
+        <w:t>w</w:t>
+      </w:r>
+      <w:proofErr w:type="gramStart"/>
+      <w:r>
+        <w:rPr>
+          <w:rFonts w:ascii="Consolas" w:hAnsi="Consolas" w:cs="Consolas"/>
+          <w:color w:val="A31515"/>
+          <w:sz w:val="16"/>
+          <w:szCs w:val="16"/>
+        </w:rPr>
+        <w:t>:text</w:t>
+      </w:r>
+      <w:proofErr w:type="gramEnd"/>
       <w:r>
         <w:rPr>
           <w:rFonts w:ascii="Consolas" w:hAnsi="Consolas" w:cs="Consolas"/>
@@ -2393,8 +2658,19 @@
           <w:sz w:val="16"/>
           <w:szCs w:val="16"/>
         </w:rPr>
-        <w:t>w:sdtPr</w:t>
-      </w:r>
+        <w:t>w</w:t>
+      </w:r>
+      <w:proofErr w:type="gramStart"/>
+      <w:r>
+        <w:rPr>
+          <w:rFonts w:ascii="Consolas" w:hAnsi="Consolas" w:cs="Consolas"/>
+          <w:color w:val="A31515"/>
+          <w:sz w:val="16"/>
+          <w:szCs w:val="16"/>
+        </w:rPr>
+        <w:t>:sdtPr</w:t>
+      </w:r>
+      <w:proofErr w:type="gramEnd"/>
       <w:r>
         <w:rPr>
           <w:rFonts w:ascii="Consolas" w:hAnsi="Consolas" w:cs="Consolas"/>
@@ -2426,14 +2702,25 @@
         </w:rPr>
         <w:t xml:space="preserve">            &lt;</w:t>
       </w:r>
-      <w:r>
-        <w:rPr>
-          <w:rFonts w:ascii="Consolas" w:hAnsi="Consolas" w:cs="Consolas"/>
-          <w:color w:val="A31515"/>
-          <w:sz w:val="16"/>
-          <w:szCs w:val="16"/>
-        </w:rPr>
-        <w:t>w:sdtContent</w:t>
+      <w:proofErr w:type="gramStart"/>
+      <w:r>
+        <w:rPr>
+          <w:rFonts w:ascii="Consolas" w:hAnsi="Consolas" w:cs="Consolas"/>
+          <w:color w:val="A31515"/>
+          <w:sz w:val="16"/>
+          <w:szCs w:val="16"/>
+        </w:rPr>
+        <w:t>w:</w:t>
+      </w:r>
+      <w:proofErr w:type="gramEnd"/>
+      <w:r>
+        <w:rPr>
+          <w:rFonts w:ascii="Consolas" w:hAnsi="Consolas" w:cs="Consolas"/>
+          <w:color w:val="A31515"/>
+          <w:sz w:val="16"/>
+          <w:szCs w:val="16"/>
+        </w:rPr>
+        <w:t>sdtContent</w:t>
       </w:r>
       <w:r>
         <w:rPr>
@@ -2466,14 +2753,25 @@
         </w:rPr>
         <w:t xml:space="preserve">              &lt;</w:t>
       </w:r>
-      <w:r>
-        <w:rPr>
-          <w:rFonts w:ascii="Consolas" w:hAnsi="Consolas" w:cs="Consolas"/>
-          <w:color w:val="A31515"/>
-          <w:sz w:val="16"/>
-          <w:szCs w:val="16"/>
-        </w:rPr>
-        <w:t>w:p</w:t>
+      <w:proofErr w:type="gramStart"/>
+      <w:r>
+        <w:rPr>
+          <w:rFonts w:ascii="Consolas" w:hAnsi="Consolas" w:cs="Consolas"/>
+          <w:color w:val="A31515"/>
+          <w:sz w:val="16"/>
+          <w:szCs w:val="16"/>
+        </w:rPr>
+        <w:t>w:</w:t>
+      </w:r>
+      <w:proofErr w:type="gramEnd"/>
+      <w:r>
+        <w:rPr>
+          <w:rFonts w:ascii="Consolas" w:hAnsi="Consolas" w:cs="Consolas"/>
+          <w:color w:val="A31515"/>
+          <w:sz w:val="16"/>
+          <w:szCs w:val="16"/>
+        </w:rPr>
+        <w:t>p</w:t>
       </w:r>
       <w:r>
         <w:rPr>
@@ -2506,14 +2804,25 @@
         </w:rPr>
         <w:t xml:space="preserve">                &lt;</w:t>
       </w:r>
-      <w:r>
-        <w:rPr>
-          <w:rFonts w:ascii="Consolas" w:hAnsi="Consolas" w:cs="Consolas"/>
-          <w:color w:val="A31515"/>
-          <w:sz w:val="16"/>
-          <w:szCs w:val="16"/>
-        </w:rPr>
-        <w:t>w:r</w:t>
+      <w:proofErr w:type="gramStart"/>
+      <w:r>
+        <w:rPr>
+          <w:rFonts w:ascii="Consolas" w:hAnsi="Consolas" w:cs="Consolas"/>
+          <w:color w:val="A31515"/>
+          <w:sz w:val="16"/>
+          <w:szCs w:val="16"/>
+        </w:rPr>
+        <w:t>w:</w:t>
+      </w:r>
+      <w:proofErr w:type="gramEnd"/>
+      <w:r>
+        <w:rPr>
+          <w:rFonts w:ascii="Consolas" w:hAnsi="Consolas" w:cs="Consolas"/>
+          <w:color w:val="A31515"/>
+          <w:sz w:val="16"/>
+          <w:szCs w:val="16"/>
+        </w:rPr>
+        <w:t>r</w:t>
       </w:r>
       <w:r>
         <w:rPr>
@@ -2553,8 +2862,19 @@
           <w:sz w:val="16"/>
           <w:szCs w:val="16"/>
         </w:rPr>
-        <w:t>w:t</w:t>
-      </w:r>
+        <w:t>w</w:t>
+      </w:r>
+      <w:proofErr w:type="gramStart"/>
+      <w:r>
+        <w:rPr>
+          <w:rFonts w:ascii="Consolas" w:hAnsi="Consolas" w:cs="Consolas"/>
+          <w:color w:val="A31515"/>
+          <w:sz w:val="16"/>
+          <w:szCs w:val="16"/>
+        </w:rPr>
+        <w:t>:t</w:t>
+      </w:r>
+      <w:proofErr w:type="gramEnd"/>
       <w:r>
         <w:rPr>
           <w:rFonts w:ascii="Consolas" w:hAnsi="Consolas" w:cs="Consolas"/>
@@ -2681,8 +3001,19 @@
           <w:sz w:val="16"/>
           <w:szCs w:val="16"/>
         </w:rPr>
-        <w:t>w:r</w:t>
-      </w:r>
+        <w:t>w</w:t>
+      </w:r>
+      <w:proofErr w:type="gramStart"/>
+      <w:r>
+        <w:rPr>
+          <w:rFonts w:ascii="Consolas" w:hAnsi="Consolas" w:cs="Consolas"/>
+          <w:color w:val="A31515"/>
+          <w:sz w:val="16"/>
+          <w:szCs w:val="16"/>
+        </w:rPr>
+        <w:t>:r</w:t>
+      </w:r>
+      <w:proofErr w:type="gramEnd"/>
       <w:r>
         <w:rPr>
           <w:rFonts w:ascii="Consolas" w:hAnsi="Consolas" w:cs="Consolas"/>
@@ -2721,8 +3052,19 @@
           <w:sz w:val="16"/>
           <w:szCs w:val="16"/>
         </w:rPr>
-        <w:t>w:p</w:t>
-      </w:r>
+        <w:t>w</w:t>
+      </w:r>
+      <w:proofErr w:type="gramStart"/>
+      <w:r>
+        <w:rPr>
+          <w:rFonts w:ascii="Consolas" w:hAnsi="Consolas" w:cs="Consolas"/>
+          <w:color w:val="A31515"/>
+          <w:sz w:val="16"/>
+          <w:szCs w:val="16"/>
+        </w:rPr>
+        <w:t>:p</w:t>
+      </w:r>
+      <w:proofErr w:type="gramEnd"/>
       <w:r>
         <w:rPr>
           <w:rFonts w:ascii="Consolas" w:hAnsi="Consolas" w:cs="Consolas"/>
@@ -2761,8 +3103,19 @@
           <w:sz w:val="16"/>
           <w:szCs w:val="16"/>
         </w:rPr>
-        <w:t>w:sdtContent</w:t>
-      </w:r>
+        <w:t>w</w:t>
+      </w:r>
+      <w:proofErr w:type="gramStart"/>
+      <w:r>
+        <w:rPr>
+          <w:rFonts w:ascii="Consolas" w:hAnsi="Consolas" w:cs="Consolas"/>
+          <w:color w:val="A31515"/>
+          <w:sz w:val="16"/>
+          <w:szCs w:val="16"/>
+        </w:rPr>
+        <w:t>:sdtContent</w:t>
+      </w:r>
+      <w:proofErr w:type="gramEnd"/>
       <w:r>
         <w:rPr>
           <w:rFonts w:ascii="Consolas" w:hAnsi="Consolas" w:cs="Consolas"/>
@@ -2801,8 +3154,19 @@
           <w:sz w:val="16"/>
           <w:szCs w:val="16"/>
         </w:rPr>
-        <w:t>w:sdt</w:t>
-      </w:r>
+        <w:t>w</w:t>
+      </w:r>
+      <w:proofErr w:type="gramStart"/>
+      <w:r>
+        <w:rPr>
+          <w:rFonts w:ascii="Consolas" w:hAnsi="Consolas" w:cs="Consolas"/>
+          <w:color w:val="A31515"/>
+          <w:sz w:val="16"/>
+          <w:szCs w:val="16"/>
+        </w:rPr>
+        <w:t>:sdt</w:t>
+      </w:r>
+      <w:proofErr w:type="gramEnd"/>
       <w:r>
         <w:rPr>
           <w:rFonts w:ascii="Consolas" w:hAnsi="Consolas" w:cs="Consolas"/>
@@ -2827,8 +3191,13 @@
       </w:pPr>
     </w:p>
     <w:p>
-      <w:r>
-        <w:t xml:space="preserve">the contents of the element </w:t>
+      <w:proofErr w:type="gramStart"/>
+      <w:r>
+        <w:t>the</w:t>
+      </w:r>
+      <w:proofErr w:type="gramEnd"/>
+      <w:r>
+        <w:t xml:space="preserve"> contents of the element </w:t>
       </w:r>
     </w:p>
     <w:p>
@@ -2882,6 +3251,56 @@
           <w:sz w:val="18"/>
           <w:szCs w:val="16"/>
         </w:rPr>
+        <w:t>&amp;lt</w:t>
+      </w:r>
+      <w:proofErr w:type="gramStart"/>
+      <w:r>
+        <w:rPr>
+          <w:rFonts w:ascii="Consolas" w:hAnsi="Consolas" w:cs="Consolas"/>
+          <w:b/>
+          <w:color w:val="FF0000"/>
+          <w:sz w:val="18"/>
+          <w:szCs w:val="16"/>
+        </w:rPr>
+        <w:t>;</w:t>
+      </w:r>
+      <w:r>
+        <w:rPr>
+          <w:rFonts w:ascii="Consolas" w:hAnsi="Consolas" w:cs="Consolas"/>
+          <w:b/>
+          <w:sz w:val="18"/>
+          <w:szCs w:val="16"/>
+        </w:rPr>
+        <w:t>p</w:t>
+      </w:r>
+      <w:proofErr w:type="gramEnd"/>
+      <w:r>
+        <w:rPr>
+          <w:rFonts w:ascii="Consolas" w:hAnsi="Consolas" w:cs="Consolas"/>
+          <w:b/>
+          <w:color w:val="FF0000"/>
+          <w:sz w:val="18"/>
+          <w:szCs w:val="16"/>
+        </w:rPr>
+        <w:t>&amp;gt;</w:t>
+      </w:r>
+      <w:r>
+        <w:rPr>
+          <w:rFonts w:ascii="Consolas" w:hAnsi="Consolas" w:cs="Consolas"/>
+          <w:b/>
+          <w:sz w:val="18"/>
+          <w:szCs w:val="16"/>
+        </w:rPr>
+        <w:t xml:space="preserve">hello </w:t>
+      </w:r>
+      <w:r>
+        <w:rPr>
+          <w:rFonts w:ascii="Consolas" w:hAnsi="Consolas" w:cs="Consolas"/>
+          <w:b/>
+          <w:color w:val="FF0000"/>
+          <w:sz w:val="18"/>
+          <w:szCs w:val="16"/>
+        </w:rPr>
         <w:t>&amp;lt;</w:t>
       </w:r>
       <w:r>
@@ -2891,7 +3310,7 @@
           <w:sz w:val="18"/>
           <w:szCs w:val="16"/>
         </w:rPr>
-        <w:t>p</w:t>
+        <w:t>/p</w:t>
       </w:r>
       <w:r>
         <w:rPr>
@@ -2907,44 +3326,6 @@
         <w:rPr>
           <w:rFonts w:ascii="Consolas" w:hAnsi="Consolas" w:cs="Consolas"/>
           <w:b/>
-          <w:sz w:val="18"/>
-          <w:szCs w:val="16"/>
-        </w:rPr>
-        <w:t xml:space="preserve">hello </w:t>
-      </w:r>
-      <w:r>
-        <w:rPr>
-          <w:rFonts w:ascii="Consolas" w:hAnsi="Consolas" w:cs="Consolas"/>
-          <w:b/>
-          <w:color w:val="FF0000"/>
-          <w:sz w:val="18"/>
-          <w:szCs w:val="16"/>
-        </w:rPr>
-        <w:t>&amp;lt;</w:t>
-      </w:r>
-      <w:r>
-        <w:rPr>
-          <w:rFonts w:ascii="Consolas" w:hAnsi="Consolas" w:cs="Consolas"/>
-          <w:b/>
-          <w:sz w:val="18"/>
-          <w:szCs w:val="16"/>
-        </w:rPr>
-        <w:t>/p</w:t>
-      </w:r>
-      <w:r>
-        <w:rPr>
-          <w:rFonts w:ascii="Consolas" w:hAnsi="Consolas" w:cs="Consolas"/>
-          <w:b/>
-          <w:color w:val="FF0000"/>
-          <w:sz w:val="18"/>
-          <w:szCs w:val="16"/>
-        </w:rPr>
-        <w:t>&amp;gt;</w:t>
-      </w:r>
-      <w:r>
-        <w:rPr>
-          <w:rFonts w:ascii="Consolas" w:hAnsi="Consolas" w:cs="Consolas"/>
-          <w:b/>
           <w:color w:val="0000FF"/>
           <w:sz w:val="18"/>
           <w:szCs w:val="16"/>
@@ -2983,8 +3364,13 @@
       </w:r>
     </w:p>
     <w:p>
-      <w:r>
-        <w:t>will be converted to something like:</w:t>
+      <w:proofErr w:type="gramStart"/>
+      <w:r>
+        <w:t>will</w:t>
+      </w:r>
+      <w:proofErr w:type="gramEnd"/>
+      <w:r>
+        <w:t xml:space="preserve"> be converted to something like:</w:t>
       </w:r>
     </w:p>
     <w:p>
@@ -3008,14 +3394,25 @@
         </w:rPr>
         <w:t xml:space="preserve">          &lt;</w:t>
       </w:r>
-      <w:r>
-        <w:rPr>
-          <w:rFonts w:ascii="Consolas" w:hAnsi="Consolas" w:cs="Consolas"/>
-          <w:color w:val="A31515"/>
-          <w:sz w:val="16"/>
-          <w:szCs w:val="16"/>
-        </w:rPr>
-        <w:t>w:p</w:t>
+      <w:proofErr w:type="gramStart"/>
+      <w:r>
+        <w:rPr>
+          <w:rFonts w:ascii="Consolas" w:hAnsi="Consolas" w:cs="Consolas"/>
+          <w:color w:val="A31515"/>
+          <w:sz w:val="16"/>
+          <w:szCs w:val="16"/>
+        </w:rPr>
+        <w:t>w:</w:t>
+      </w:r>
+      <w:proofErr w:type="gramEnd"/>
+      <w:r>
+        <w:rPr>
+          <w:rFonts w:ascii="Consolas" w:hAnsi="Consolas" w:cs="Consolas"/>
+          <w:color w:val="A31515"/>
+          <w:sz w:val="16"/>
+          <w:szCs w:val="16"/>
+        </w:rPr>
+        <w:t>p</w:t>
       </w:r>
       <w:r>
         <w:rPr>
@@ -3049,14 +3446,25 @@
         <w:lastRenderedPageBreak/>
         <w:t xml:space="preserve">            &lt;</w:t>
       </w:r>
-      <w:r>
-        <w:rPr>
-          <w:rFonts w:ascii="Consolas" w:hAnsi="Consolas" w:cs="Consolas"/>
-          <w:color w:val="A31515"/>
-          <w:sz w:val="16"/>
-          <w:szCs w:val="16"/>
-        </w:rPr>
-        <w:t>w:r</w:t>
+      <w:proofErr w:type="gramStart"/>
+      <w:r>
+        <w:rPr>
+          <w:rFonts w:ascii="Consolas" w:hAnsi="Consolas" w:cs="Consolas"/>
+          <w:color w:val="A31515"/>
+          <w:sz w:val="16"/>
+          <w:szCs w:val="16"/>
+        </w:rPr>
+        <w:t>w:</w:t>
+      </w:r>
+      <w:proofErr w:type="gramEnd"/>
+      <w:r>
+        <w:rPr>
+          <w:rFonts w:ascii="Consolas" w:hAnsi="Consolas" w:cs="Consolas"/>
+          <w:color w:val="A31515"/>
+          <w:sz w:val="16"/>
+          <w:szCs w:val="16"/>
+        </w:rPr>
+        <w:t>r</w:t>
       </w:r>
       <w:r>
         <w:rPr>
@@ -3096,8 +3504,19 @@
           <w:sz w:val="16"/>
           <w:szCs w:val="16"/>
         </w:rPr>
-        <w:t>w:t</w:t>
-      </w:r>
+        <w:t>w</w:t>
+      </w:r>
+      <w:proofErr w:type="gramStart"/>
+      <w:r>
+        <w:rPr>
+          <w:rFonts w:ascii="Consolas" w:hAnsi="Consolas" w:cs="Consolas"/>
+          <w:color w:val="A31515"/>
+          <w:sz w:val="16"/>
+          <w:szCs w:val="16"/>
+        </w:rPr>
+        <w:t>:t</w:t>
+      </w:r>
+      <w:proofErr w:type="gramEnd"/>
       <w:r>
         <w:rPr>
           <w:rFonts w:ascii="Consolas" w:hAnsi="Consolas" w:cs="Consolas"/>
@@ -3171,8 +3590,19 @@
           <w:sz w:val="16"/>
           <w:szCs w:val="16"/>
         </w:rPr>
-        <w:t>w:r</w:t>
-      </w:r>
+        <w:t>w</w:t>
+      </w:r>
+      <w:proofErr w:type="gramStart"/>
+      <w:r>
+        <w:rPr>
+          <w:rFonts w:ascii="Consolas" w:hAnsi="Consolas" w:cs="Consolas"/>
+          <w:color w:val="A31515"/>
+          <w:sz w:val="16"/>
+          <w:szCs w:val="16"/>
+        </w:rPr>
+        <w:t>:r</w:t>
+      </w:r>
+      <w:proofErr w:type="gramEnd"/>
       <w:r>
         <w:rPr>
           <w:rFonts w:ascii="Consolas" w:hAnsi="Consolas" w:cs="Consolas"/>
@@ -3212,8 +3642,19 @@
           <w:sz w:val="16"/>
           <w:szCs w:val="16"/>
         </w:rPr>
-        <w:t>w:p</w:t>
-      </w:r>
+        <w:t>w</w:t>
+      </w:r>
+      <w:proofErr w:type="gramStart"/>
+      <w:r>
+        <w:rPr>
+          <w:rFonts w:ascii="Consolas" w:hAnsi="Consolas" w:cs="Consolas"/>
+          <w:color w:val="A31515"/>
+          <w:sz w:val="16"/>
+          <w:szCs w:val="16"/>
+        </w:rPr>
+        <w:t>:p</w:t>
+      </w:r>
+      <w:proofErr w:type="gramEnd"/>
       <w:r>
         <w:rPr>
           <w:rFonts w:ascii="Consolas" w:hAnsi="Consolas" w:cs="Consolas"/>
@@ -3226,8 +3667,13 @@
     </w:p>
     <w:p/>
     <w:p>
-      <w:r>
-        <w:t xml:space="preserve">and injected into </w:t>
+      <w:proofErr w:type="gramStart"/>
+      <w:r>
+        <w:t>and</w:t>
+      </w:r>
+      <w:proofErr w:type="gramEnd"/>
+      <w:r>
+        <w:t xml:space="preserve"> injected into </w:t>
       </w:r>
       <w:r>
         <w:rPr>
@@ -3264,13 +3710,26 @@
       <w:pPr>
         <w:pStyle w:val="Heading1"/>
       </w:pPr>
-      <w:r>
-        <w:t>od:ContentType=application/xhtml+xml</w:t>
-      </w:r>
-    </w:p>
-    <w:p>
-      <w:r>
-        <w:t>The behaviour described here is triggered by the presence of the following od:ContentType:</w:t>
+      <w:proofErr w:type="gramStart"/>
+      <w:r>
+        <w:t>od:</w:t>
+      </w:r>
+      <w:proofErr w:type="gramEnd"/>
+      <w:r>
+        <w:t>ContentType=application/xhtml+xml</w:t>
+      </w:r>
+    </w:p>
+    <w:p>
+      <w:r>
+        <w:t>The behaviour described here is triggered by the presence of the following od</w:t>
+      </w:r>
+      <w:proofErr w:type="gramStart"/>
+      <w:r>
+        <w:t>:ContentType</w:t>
+      </w:r>
+      <w:proofErr w:type="gramEnd"/>
+      <w:r>
+        <w:t>:</w:t>
       </w:r>
     </w:p>
     <w:p>
@@ -3294,14 +3753,25 @@
         </w:rPr>
         <w:t xml:space="preserve">          &lt;</w:t>
       </w:r>
-      <w:r>
-        <w:rPr>
-          <w:rFonts w:ascii="Consolas" w:hAnsi="Consolas" w:cs="Consolas"/>
-          <w:color w:val="A31515"/>
-          <w:sz w:val="16"/>
-          <w:szCs w:val="16"/>
-        </w:rPr>
-        <w:t>w:sdt</w:t>
+      <w:proofErr w:type="gramStart"/>
+      <w:r>
+        <w:rPr>
+          <w:rFonts w:ascii="Consolas" w:hAnsi="Consolas" w:cs="Consolas"/>
+          <w:color w:val="A31515"/>
+          <w:sz w:val="16"/>
+          <w:szCs w:val="16"/>
+        </w:rPr>
+        <w:t>w:</w:t>
+      </w:r>
+      <w:proofErr w:type="gramEnd"/>
+      <w:r>
+        <w:rPr>
+          <w:rFonts w:ascii="Consolas" w:hAnsi="Consolas" w:cs="Consolas"/>
+          <w:color w:val="A31515"/>
+          <w:sz w:val="16"/>
+          <w:szCs w:val="16"/>
+        </w:rPr>
+        <w:t>sdt</w:t>
       </w:r>
       <w:r>
         <w:rPr>
@@ -3334,14 +3804,25 @@
         </w:rPr>
         <w:t xml:space="preserve">            &lt;</w:t>
       </w:r>
-      <w:r>
-        <w:rPr>
-          <w:rFonts w:ascii="Consolas" w:hAnsi="Consolas" w:cs="Consolas"/>
-          <w:color w:val="A31515"/>
-          <w:sz w:val="16"/>
-          <w:szCs w:val="16"/>
-        </w:rPr>
-        <w:t>w:sdtPr</w:t>
+      <w:proofErr w:type="gramStart"/>
+      <w:r>
+        <w:rPr>
+          <w:rFonts w:ascii="Consolas" w:hAnsi="Consolas" w:cs="Consolas"/>
+          <w:color w:val="A31515"/>
+          <w:sz w:val="16"/>
+          <w:szCs w:val="16"/>
+        </w:rPr>
+        <w:t>w:</w:t>
+      </w:r>
+      <w:proofErr w:type="gramEnd"/>
+      <w:r>
+        <w:rPr>
+          <w:rFonts w:ascii="Consolas" w:hAnsi="Consolas" w:cs="Consolas"/>
+          <w:color w:val="A31515"/>
+          <w:sz w:val="16"/>
+          <w:szCs w:val="16"/>
+        </w:rPr>
+        <w:t>sdtPr</w:t>
       </w:r>
       <w:r>
         <w:rPr>
@@ -3384,8 +3865,20 @@
           <w:sz w:val="18"/>
           <w:szCs w:val="16"/>
         </w:rPr>
-        <w:t>w:tag</w:t>
-      </w:r>
+        <w:t>w</w:t>
+      </w:r>
+      <w:proofErr w:type="gramStart"/>
+      <w:r>
+        <w:rPr>
+          <w:rFonts w:ascii="Consolas" w:hAnsi="Consolas" w:cs="Consolas"/>
+          <w:b/>
+          <w:color w:val="A31515"/>
+          <w:sz w:val="18"/>
+          <w:szCs w:val="16"/>
+        </w:rPr>
+        <w:t>:tag</w:t>
+      </w:r>
+      <w:proofErr w:type="gramEnd"/>
       <w:r>
         <w:rPr>
           <w:rFonts w:ascii="Consolas" w:hAnsi="Consolas" w:cs="Consolas"/>
@@ -3494,7 +3987,7 @@
           <w:numId w:val="1"/>
         </w:numPr>
       </w:pPr>
-      <w:hyperlink r:id="rId5" w:history="1">
+      <w:hyperlink r:id="rId6" w:history="1">
         <w:r>
           <w:rPr>
             <w:rStyle w:val="Hyperlink"/>
@@ -3517,7 +4010,7 @@
           <w:color w:val="000000"/>
         </w:rPr>
       </w:pPr>
-      <w:hyperlink r:id="rId6" w:history="1">
+      <w:hyperlink r:id="rId7" w:history="1">
         <w:r>
           <w:rPr>
             <w:rStyle w:val="Hyperlink"/>
@@ -3543,7 +4036,7 @@
           <w:numId w:val="1"/>
         </w:numPr>
       </w:pPr>
-      <w:hyperlink r:id="rId7" w:history="1">
+      <w:hyperlink r:id="rId8" w:history="1">
         <w:r>
           <w:rPr>
             <w:rStyle w:val="Hyperlink"/>
@@ -3587,7 +4080,17 @@
           <w:sz w:val="16"/>
           <w:szCs w:val="16"/>
         </w:rPr>
-        <w:t>&amp;lt;</w:t>
+        <w:t>&amp;lt</w:t>
+      </w:r>
+      <w:proofErr w:type="gramStart"/>
+      <w:r>
+        <w:rPr>
+          <w:rFonts w:ascii="Consolas" w:hAnsi="Consolas" w:cs="Consolas"/>
+          <w:color w:val="FF0000"/>
+          <w:sz w:val="16"/>
+          <w:szCs w:val="16"/>
+        </w:rPr>
+        <w:t>;</w:t>
       </w:r>
       <w:r>
         <w:rPr>
@@ -3597,6 +4100,7 @@
         </w:rPr>
         <w:t>div</w:t>
       </w:r>
+      <w:proofErr w:type="gramEnd"/>
       <w:r>
         <w:rPr>
           <w:rFonts w:ascii="Consolas" w:hAnsi="Consolas" w:cs="Consolas"/>
@@ -3635,7 +4139,17 @@
           <w:sz w:val="16"/>
           <w:szCs w:val="16"/>
         </w:rPr>
-        <w:t>&amp;lt;</w:t>
+        <w:t>&amp;lt</w:t>
+      </w:r>
+      <w:proofErr w:type="gramStart"/>
+      <w:r>
+        <w:rPr>
+          <w:rFonts w:ascii="Consolas" w:hAnsi="Consolas" w:cs="Consolas"/>
+          <w:color w:val="FF0000"/>
+          <w:sz w:val="16"/>
+          <w:szCs w:val="16"/>
+        </w:rPr>
+        <w:t>;</w:t>
       </w:r>
       <w:r>
         <w:rPr>
@@ -3645,6 +4159,7 @@
         </w:rPr>
         <w:t>p</w:t>
       </w:r>
+      <w:proofErr w:type="gramEnd"/>
       <w:r>
         <w:rPr>
           <w:rFonts w:ascii="Consolas" w:hAnsi="Consolas" w:cs="Consolas"/>
@@ -3717,7 +4232,17 @@
           <w:sz w:val="16"/>
           <w:szCs w:val="16"/>
         </w:rPr>
-        <w:t>&amp;lt;</w:t>
+        <w:t>&amp;lt</w:t>
+      </w:r>
+      <w:proofErr w:type="gramStart"/>
+      <w:r>
+        <w:rPr>
+          <w:rFonts w:ascii="Consolas" w:hAnsi="Consolas" w:cs="Consolas"/>
+          <w:color w:val="FF0000"/>
+          <w:sz w:val="16"/>
+          <w:szCs w:val="16"/>
+        </w:rPr>
+        <w:t>;</w:t>
       </w:r>
       <w:r>
         <w:rPr>
@@ -3727,6 +4252,7 @@
         </w:rPr>
         <w:t>p</w:t>
       </w:r>
+      <w:proofErr w:type="gramEnd"/>
       <w:r>
         <w:rPr>
           <w:rFonts w:ascii="Consolas" w:hAnsi="Consolas" w:cs="Consolas"/>
@@ -3799,15 +4325,34 @@
           <w:sz w:val="16"/>
           <w:szCs w:val="16"/>
         </w:rPr>
-        <w:t>&amp;lt;</w:t>
-      </w:r>
-      <w:r>
-        <w:rPr>
-          <w:rFonts w:ascii="Consolas" w:hAnsi="Consolas" w:cs="Consolas"/>
-          <w:sz w:val="16"/>
-          <w:szCs w:val="16"/>
-        </w:rPr>
-        <w:t>/div</w:t>
+        <w:t>&amp;lt</w:t>
+      </w:r>
+      <w:proofErr w:type="gramStart"/>
+      <w:r>
+        <w:rPr>
+          <w:rFonts w:ascii="Consolas" w:hAnsi="Consolas" w:cs="Consolas"/>
+          <w:color w:val="FF0000"/>
+          <w:sz w:val="16"/>
+          <w:szCs w:val="16"/>
+        </w:rPr>
+        <w:t>;</w:t>
+      </w:r>
+      <w:r>
+        <w:rPr>
+          <w:rFonts w:ascii="Consolas" w:hAnsi="Consolas" w:cs="Consolas"/>
+          <w:sz w:val="16"/>
+          <w:szCs w:val="16"/>
+        </w:rPr>
+        <w:t>/</w:t>
+      </w:r>
+      <w:proofErr w:type="gramEnd"/>
+      <w:r>
+        <w:rPr>
+          <w:rFonts w:ascii="Consolas" w:hAnsi="Consolas" w:cs="Consolas"/>
+          <w:sz w:val="16"/>
+          <w:szCs w:val="16"/>
+        </w:rPr>
+        <w:t>div</w:t>
       </w:r>
       <w:r>
         <w:rPr>
@@ -3830,7 +4375,15 @@
     </w:p>
     <w:p>
       <w:r>
-        <w:t>The allowed content of a content controls depends on whether it is at paragraph-level, run-level , or within a table.</w:t>
+        <w:t>The allowed content of a content controls depends on whether it is at paragraph-level, run-</w:t>
+      </w:r>
+      <w:proofErr w:type="gramStart"/>
+      <w:r>
+        <w:t>level ,</w:t>
+      </w:r>
+      <w:proofErr w:type="gramEnd"/>
+      <w:r>
+        <w:t xml:space="preserve"> or within a table.</w:t>
       </w:r>
     </w:p>
     <w:p>
@@ -3858,7 +4411,15 @@
     </w:p>
     <w:p>
       <w:r>
-        <w:t>This interprets CSS, which docx4j then converts to suitable w:pPr and w:rPr elements.</w:t>
+        <w:t>This interprets CSS, which docx4j then converts to suitable w</w:t>
+      </w:r>
+      <w:proofErr w:type="gramStart"/>
+      <w:r>
+        <w:t>:pPr</w:t>
+      </w:r>
+      <w:proofErr w:type="gramEnd"/>
+      <w:r>
+        <w:t xml:space="preserve"> and w:rPr elements.</w:t>
       </w:r>
     </w:p>
     <w:p>
@@ -3877,17 +4438,7 @@
     </w:p>
     <w:p>
       <w:r>
-        <w:t>This is work in progress, which will not be complete until the release of docx4j 2.8.0.</w:t>
-      </w:r>
-    </w:p>
-    <w:p>
-      <w:r>
-        <w:t>To use this code, you need to build docx4j from trunk, and add the modified xhtmlrenderer to your path (this is not in Maven Central yet).</w:t>
-      </w:r>
-    </w:p>
-    <w:p>
-      <w:r>
-        <w:t>At present, there is no support for conversion of:</w:t>
+        <w:t>Supported:</w:t>
       </w:r>
     </w:p>
     <w:p>
@@ -3899,7 +4450,7 @@
         </w:numPr>
       </w:pPr>
       <w:r>
-        <w:t>tables</w:t>
+        <w:t>paragraphs</w:t>
       </w:r>
     </w:p>
     <w:p>
@@ -3911,6 +4462,35 @@
         </w:numPr>
       </w:pPr>
       <w:r>
+        <w:t>tables</w:t>
+      </w:r>
+    </w:p>
+    <w:p>
+      <w:pPr>
+        <w:pStyle w:val="ListParagraph"/>
+        <w:numPr>
+          <w:ilvl w:val="0"/>
+          <w:numId w:val="2"/>
+        </w:numPr>
+      </w:pPr>
+      <w:r>
+        <w:t>images (no scaling etc though)</w:t>
+      </w:r>
+    </w:p>
+    <w:p>
+      <w:r>
+        <w:t>At present, there is no support for conversion of:</w:t>
+      </w:r>
+    </w:p>
+    <w:p>
+      <w:pPr>
+        <w:pStyle w:val="ListParagraph"/>
+        <w:numPr>
+          <w:ilvl w:val="0"/>
+          <w:numId w:val="2"/>
+        </w:numPr>
+      </w:pPr>
+      <w:r>
         <w:t>fonts</w:t>
       </w:r>
     </w:p>
@@ -3921,17 +4501,17 @@
     </w:p>
     <w:p>
       <w:r>
-        <w:t>There is basic support for importing images, but no scaling etc yet.</w:t>
-      </w:r>
-    </w:p>
-    <w:p>
-      <w:r>
         <w:t>Paragraph content should convert reasonably well, including hyperlinks, and &lt;b&gt;, &lt;u&gt;, &lt;i&gt;, &lt;br&gt;.</w:t>
       </w:r>
     </w:p>
     <w:p>
-      <w:r>
-        <w:t>font-size: medium is converted to 11points; the other sizes aren't recognised yet.</w:t>
+      <w:proofErr w:type="gramStart"/>
+      <w:r>
+        <w:t>font-size</w:t>
+      </w:r>
+      <w:proofErr w:type="gramEnd"/>
+      <w:r>
+        <w:t>: medium is converted to 11points; the other sizes aren't recognised yet.</w:t>
       </w:r>
     </w:p>
     <w:p>
@@ -3973,7 +4553,7 @@
 </file>
 
 <file path=word/numbering.xml><?xml version="1.0" encoding="utf-8"?>
-<w:numbering xmlns:ve="http://schemas.openxmlformats.org/markup-compatibility/2006" xmlns:o="urn:schemas-microsoft-com:office:office" xmlns:r="http://schemas.openxmlformats.org/officeDocument/2006/relationships" xmlns:m="http://schemas.openxmlformats.org/officeDocument/2006/math" xmlns:v="urn:schemas-microsoft-com:vml" xmlns:wp="http://schemas.openxmlformats.org/drawingml/2006/wordprocessingDrawing" xmlns:w10="urn:schemas-microsoft-com:office:word" xmlns:w="http://schemas.openxmlformats.org/wordprocessingml/2006/main" xmlns:wne="http://schemas.microsoft.com/office/word/2006/wordml">
+<w:numbering xmlns:wpc="http://schemas.microsoft.com/office/word/2010/wordprocessingCanvas" xmlns:mc="http://schemas.openxmlformats.org/markup-compatibility/2006" xmlns:o="urn:schemas-microsoft-com:office:office" xmlns:r="http://schemas.openxmlformats.org/officeDocument/2006/relationships" xmlns:m="http://schemas.openxmlformats.org/officeDocument/2006/math" xmlns:v="urn:schemas-microsoft-com:vml" xmlns:wp14="http://schemas.microsoft.com/office/word/2010/wordprocessingDrawing" xmlns:wp="http://schemas.openxmlformats.org/drawingml/2006/wordprocessingDrawing" xmlns:w10="urn:schemas-microsoft-com:office:word" xmlns:w="http://schemas.openxmlformats.org/wordprocessingml/2006/main" xmlns:w14="http://schemas.microsoft.com/office/word/2010/wordml" xmlns:wpg="http://schemas.microsoft.com/office/word/2010/wordprocessingGroup" xmlns:wpi="http://schemas.microsoft.com/office/word/2010/wordprocessingInk" xmlns:wne="http://schemas.microsoft.com/office/word/2006/wordml" xmlns:wps="http://schemas.microsoft.com/office/word/2010/wordprocessingShape" mc:Ignorable="w14 wp14">
   <w:abstractNum w:abstractNumId="0">
     <w:nsid w:val="10C76070"/>
     <w:multiLevelType w:val="hybridMultilevel"/>
@@ -4210,7 +4790,7 @@
 </file>
 
 <file path=word/styles.xml><?xml version="1.0" encoding="utf-8"?>
-<w:styles xmlns:r="http://schemas.openxmlformats.org/officeDocument/2006/relationships" xmlns:w="http://schemas.openxmlformats.org/wordprocessingml/2006/main">
+<w:styles xmlns:mc="http://schemas.openxmlformats.org/markup-compatibility/2006" xmlns:r="http://schemas.openxmlformats.org/officeDocument/2006/relationships" xmlns:w="http://schemas.openxmlformats.org/wordprocessingml/2006/main" xmlns:w14="http://schemas.microsoft.com/office/word/2010/wordml" mc:Ignorable="w14">
   <w:docDefaults>
     <w:rPrDefault>
       <w:rPr>
@@ -4446,7 +5026,6 @@
     <w:uiPriority w:val="99"/>
     <w:semiHidden/>
     <w:unhideWhenUsed/>
-    <w:qFormat/>
     <w:tblPr>
       <w:tblInd w:w="0" w:type="dxa"/>
       <w:tblCellMar>
@@ -4560,6 +5139,196 @@
       <w:bCs/>
       <w:color w:val="4F81BD" w:themeColor="accent1"/>
     </w:rPr>
+  </w:style>
+</w:styles>
+</file>
+
+<file path=word/stylesWithEffects.xml><?xml version="1.0" encoding="utf-8"?>
+<w:styles xmlns:wpc="http://schemas.microsoft.com/office/word/2010/wordprocessingCanvas" xmlns:mc="http://schemas.openxmlformats.org/markup-compatibility/2006" xmlns:o="urn:schemas-microsoft-com:office:office" xmlns:r="http://schemas.openxmlformats.org/officeDocument/2006/relationships" xmlns:m="http://schemas.openxmlformats.org/officeDocument/2006/math" xmlns:v="urn:schemas-microsoft-com:vml" xmlns:wp14="http://schemas.microsoft.com/office/word/2010/wordprocessingDrawing" xmlns:wp="http://schemas.openxmlformats.org/drawingml/2006/wordprocessingDrawing" xmlns:w10="urn:schemas-microsoft-com:office:word" xmlns:w="http://schemas.openxmlformats.org/wordprocessingml/2006/main" xmlns:w14="http://schemas.microsoft.com/office/word/2010/wordml" xmlns:wpg="http://schemas.microsoft.com/office/word/2010/wordprocessingGroup" xmlns:wpi="http://schemas.microsoft.com/office/word/2010/wordprocessingInk" xmlns:wne="http://schemas.microsoft.com/office/word/2006/wordml" xmlns:wps="http://schemas.microsoft.com/office/word/2010/wordprocessingShape" mc:Ignorable="w14 wp14">
+  <w:docDefaults>
+    <w:rPrDefault>
+      <w:rPr>
+        <w:rFonts w:asciiTheme="minorHAnsi" w:eastAsiaTheme="minorEastAsia" w:hAnsiTheme="minorHAnsi" w:cstheme="minorBidi"/>
+        <w:sz w:val="22"/>
+        <w:szCs w:val="22"/>
+        <w:lang w:val="en-AU" w:eastAsia="ko-KR" w:bidi="ar-SA"/>
+      </w:rPr>
+    </w:rPrDefault>
+    <w:pPrDefault>
+      <w:pPr>
+        <w:spacing w:after="200" w:line="276" w:lineRule="auto"/>
+      </w:pPr>
+    </w:pPrDefault>
+  </w:docDefaults>
+  <w:latentStyles w:defLockedState="0" w:defUIPriority="99" w:defSemiHidden="1" w:defUnhideWhenUsed="1" w:defQFormat="0" w:count="267">
+    <w:lsdException w:name="Normal" w:semiHidden="0" w:uiPriority="0" w:unhideWhenUsed="0" w:qFormat="1"/>
+    <w:lsdException w:name="heading 1" w:semiHidden="0" w:uiPriority="9" w:unhideWhenUsed="0" w:qFormat="1"/>
+    <w:lsdException w:name="heading 2" w:uiPriority="9" w:qFormat="1"/>
+    <w:lsdException w:name="heading 3" w:uiPriority="9" w:qFormat="1"/>
+    <w:lsdException w:name="heading 4" w:uiPriority="9" w:qFormat="1"/>
+    <w:lsdException w:name="heading 5" w:uiPriority="9" w:qFormat="1"/>
+    <w:lsdException w:name="heading 6" w:uiPriority="9" w:qFormat="1"/>
+    <w:lsdException w:name="heading 7" w:uiPriority="9" w:qFormat="1"/>
+    <w:lsdException w:name="heading 8" w:uiPriority="9" w:qFormat="1"/>
+    <w:lsdException w:name="heading 9" w:uiPriority="9" w:qFormat="1"/>
+    <w:lsdException w:name="toc 1" w:uiPriority="39"/>
+    <w:lsdException w:name="toc 2" w:uiPriority="39"/>
+    <w:lsdException w:name="toc 3" w:uiPriority="39"/>
+    <w:lsdException w:name="toc 4" w:uiPriority="39"/>
+    <w:lsdException w:name="toc 5" w:uiPriority="39"/>
+    <w:lsdException w:name="toc 6" w:uiPriority="39"/>
+    <w:lsdException w:name="toc 7" w:uiPriority="39"/>
+    <w:lsdException w:name="toc 8" w:uiPriority="39"/>
+    <w:lsdException w:name="toc 9" w:uiPriority="39"/>
+    <w:lsdException w:name="caption" w:uiPriority="35" w:qFormat="1"/>
+    <w:lsdException w:name="Title" w:semiHidden="0" w:uiPriority="10" w:unhideWhenUsed="0" w:qFormat="1"/>
+    <w:lsdException w:name="Default Paragraph Font" w:uiPriority="1"/>
+    <w:lsdException w:name="Subtitle" w:semiHidden="0" w:uiPriority="11" w:unhideWhenUsed="0" w:qFormat="1"/>
+    <w:lsdException w:name="Strong" w:semiHidden="0" w:uiPriority="22" w:unhideWhenUsed="0" w:qFormat="1"/>
+    <w:lsdException w:name="Emphasis" w:semiHidden="0" w:uiPriority="20" w:unhideWhenUsed="0" w:qFormat="1"/>
+    <w:lsdException w:name="Table Grid" w:semiHidden="0" w:uiPriority="59" w:unhideWhenUsed="0"/>
+    <w:lsdException w:name="Placeholder Text" w:unhideWhenUsed="0"/>
+    <w:lsdException w:name="No Spacing" w:semiHidden="0" w:uiPriority="1" w:unhideWhenUsed="0" w:qFormat="1"/>
+    <w:lsdException w:name="Light Shading" w:semiHidden="0" w:uiPriority="60" w:unhideWhenUsed="0"/>
+    <w:lsdException w:name="Light List" w:semiHidden="0" w:uiPriority="61" w:unhideWhenUsed="0"/>
+    <w:lsdException w:name="Light Grid" w:semiHidden="0" w:uiPriority="62" w:unhideWhenUsed="0"/>
+    <w:lsdException w:name="Medium Shading 1" w:semiHidden="0" w:uiPriority="63" w:unhideWhenUsed="0"/>
+    <w:lsdException w:name="Medium Shading 2" w:semiHidden="0" w:uiPriority="64" w:unhideWhenUsed="0"/>
+    <w:lsdException w:name="Medium List 1" w:semiHidden="0" w:uiPriority="65" w:unhideWhenUsed="0"/>
+    <w:lsdException w:name="Medium List 2" w:semiHidden="0" w:uiPriority="66" w:unhideWhenUsed="0"/>
+    <w:lsdException w:name="Medium Grid 1" w:semiHidden="0" w:uiPriority="67" w:unhideWhenUsed="0"/>
+    <w:lsdException w:name="Medium Grid 2" w:semiHidden="0" w:uiPriority="68" w:unhideWhenUsed="0"/>
+    <w:lsdException w:name="Medium Grid 3" w:semiHidden="0" w:uiPriority="69" w:unhideWhenUsed="0"/>
+    <w:lsdException w:name="Dark List" w:semiHidden="0" w:uiPriority="70" w:unhideWhenUsed="0"/>
+    <w:lsdException w:name="Colorful Shading" w:semiHidden="0" w:uiPriority="71" w:unhideWhenUsed="0"/>
+    <w:lsdException w:name="Colorful List" w:semiHidden="0" w:uiPriority="72" w:unhideWhenUsed="0"/>
+    <w:lsdException w:name="Colorful Grid" w:semiHidden="0" w:uiPriority="73" w:unhideWhenUsed="0"/>
+    <w:lsdException w:name="Light Shading Accent 1" w:semiHidden="0" w:uiPriority="60" w:unhideWhenUsed="0"/>
+    <w:lsdException w:name="Light List Accent 1" w:semiHidden="0" w:uiPriority="61" w:unhideWhenUsed="0"/>
+    <w:lsdException w:name="Light Grid Accent 1" w:semiHidden="0" w:uiPriority="62" w:unhideWhenUsed="0"/>
+    <w:lsdException w:name="Medium Shading 1 Accent 1" w:semiHidden="0" w:uiPriority="63" w:unhideWhenUsed="0"/>
+    <w:lsdException w:name="Medium Shading 2 Accent 1" w:semiHidden="0" w:uiPriority="64" w:unhideWhenUsed="0"/>
+    <w:lsdException w:name="Medium List 1 Accent 1" w:semiHidden="0" w:uiPriority="65" w:unhideWhenUsed="0"/>
+    <w:lsdException w:name="Revision" w:unhideWhenUsed="0"/>
+    <w:lsdException w:name="List Paragraph" w:semiHidden="0" w:uiPriority="34" w:unhideWhenUsed="0" w:qFormat="1"/>
+    <w:lsdException w:name="Quote" w:semiHidden="0" w:uiPriority="29" w:unhideWhenUsed="0" w:qFormat="1"/>
+    <w:lsdException w:name="Intense Quote" w:semiHidden="0" w:uiPriority="30" w:unhideWhenUsed="0" w:qFormat="1"/>
+    <w:lsdException w:name="Medium List 2 Accent 1" w:semiHidden="0" w:uiPriority="66" w:unhideWhenUsed="0"/>
+    <w:lsdException w:name="Medium Grid 1 Accent 1" w:semiHidden="0" w:uiPriority="67" w:unhideWhenUsed="0"/>
+    <w:lsdException w:name="Medium Grid 2 Accent 1" w:semiHidden="0" w:uiPriority="68" w:unhideWhenUsed="0"/>
+    <w:lsdException w:name="Medium Grid 3 Accent 1" w:semiHidden="0" w:uiPriority="69" w:unhideWhenUsed="0"/>
+    <w:lsdException w:name="Dark List Accent 1" w:semiHidden="0" w:uiPriority="70" w:unhideWhenUsed="0"/>
+    <w:lsdException w:name="Colorful Shading Accent 1" w:semiHidden="0" w:uiPriority="71" w:unhideWhenUsed="0"/>
+    <w:lsdException w:name="Colorful List Accent 1" w:semiHidden="0" w:uiPriority="72" w:unhideWhenUsed="0"/>
+    <w:lsdException w:name="Colorful Grid Accent 1" w:semiHidden="0" w:uiPriority="73" w:unhideWhenUsed="0"/>
+    <w:lsdException w:name="Light Shading Accent 2" w:semiHidden="0" w:uiPriority="60" w:unhideWhenUsed="0"/>
+    <w:lsdException w:name="Light List Accent 2" w:semiHidden="0" w:uiPriority="61" w:unhideWhenUsed="0"/>
+    <w:lsdException w:name="Light Grid Accent 2" w:semiHidden="0" w:uiPriority="62" w:unhideWhenUsed="0"/>
+    <w:lsdException w:name="Medium Shading 1 Accent 2" w:semiHidden="0" w:uiPriority="63" w:unhideWhenUsed="0"/>
+    <w:lsdException w:name="Medium Shading 2 Accent 2" w:semiHidden="0" w:uiPriority="64" w:unhideWhenUsed="0"/>
+    <w:lsdException w:name="Medium List 1 Accent 2" w:semiHidden="0" w:uiPriority="65" w:unhideWhenUsed="0"/>
+    <w:lsdException w:name="Medium List 2 Accent 2" w:semiHidden="0" w:uiPriority="66" w:unhideWhenUsed="0"/>
+    <w:lsdException w:name="Medium Grid 1 Accent 2" w:semiHidden="0" w:uiPriority="67" w:unhideWhenUsed="0"/>
+    <w:lsdException w:name="Medium Grid 2 Accent 2" w:semiHidden="0" w:uiPriority="68" w:unhideWhenUsed="0"/>
+    <w:lsdException w:name="Medium Grid 3 Accent 2" w:semiHidden="0" w:uiPriority="69" w:unhideWhenUsed="0"/>
+    <w:lsdException w:name="Dark List Accent 2" w:semiHidden="0" w:uiPriority="70" w:unhideWhenUsed="0"/>
+    <w:lsdException w:name="Colorful Shading Accent 2" w:semiHidden="0" w:uiPriority="71" w:unhideWhenUsed="0"/>
+    <w:lsdException w:name="Colorful List Accent 2" w:semiHidden="0" w:uiPriority="72" w:unhideWhenUsed="0"/>
+    <w:lsdException w:name="Colorful Grid Accent 2" w:semiHidden="0" w:uiPriority="73" w:unhideWhenUsed="0"/>
+    <w:lsdException w:name="Light Shading Accent 3" w:semiHidden="0" w:uiPriority="60" w:unhideWhenUsed="0"/>
+    <w:lsdException w:name="Light List Accent 3" w:semiHidden="0" w:uiPriority="61" w:unhideWhenUsed="0"/>
+    <w:lsdException w:name="Light Grid Accent 3" w:semiHidden="0" w:uiPriority="62" w:unhideWhenUsed="0"/>
+    <w:lsdException w:name="Medium Shading 1 Accent 3" w:semiHidden="0" w:uiPriority="63" w:unhideWhenUsed="0"/>
+    <w:lsdException w:name="Medium Shading 2 Accent 3" w:semiHidden="0" w:uiPriority="64" w:unhideWhenUsed="0"/>
+    <w:lsdException w:name="Medium List 1 Accent 3" w:semiHidden="0" w:uiPriority="65" w:unhideWhenUsed="0"/>
+    <w:lsdException w:name="Medium List 2 Accent 3" w:semiHidden="0" w:uiPriority="66" w:unhideWhenUsed="0"/>
+    <w:lsdException w:name="Medium Grid 1 Accent 3" w:semiHidden="0" w:uiPriority="67" w:unhideWhenUsed="0"/>
+    <w:lsdException w:name="Medium Grid 2 Accent 3" w:semiHidden="0" w:uiPriority="68" w:unhideWhenUsed="0"/>
+    <w:lsdException w:name="Medium Grid 3 Accent 3" w:semiHidden="0" w:uiPriority="69" w:unhideWhenUsed="0"/>
+    <w:lsdException w:name="Dark List Accent 3" w:semiHidden="0" w:uiPriority="70" w:unhideWhenUsed="0"/>
+    <w:lsdException w:name="Colorful Shading Accent 3" w:semiHidden="0" w:uiPriority="71" w:unhideWhenUsed="0"/>
+    <w:lsdException w:name="Colorful List Accent 3" w:semiHidden="0" w:uiPriority="72" w:unhideWhenUsed="0"/>
+    <w:lsdException w:name="Colorful Grid Accent 3" w:semiHidden="0" w:uiPriority="73" w:unhideWhenUsed="0"/>
+    <w:lsdException w:name="Light Shading Accent 4" w:semiHidden="0" w:uiPriority="60" w:unhideWhenUsed="0"/>
+    <w:lsdException w:name="Light List Accent 4" w:semiHidden="0" w:uiPriority="61" w:unhideWhenUsed="0"/>
+    <w:lsdException w:name="Light Grid Accent 4" w:semiHidden="0" w:uiPriority="62" w:unhideWhenUsed="0"/>
+    <w:lsdException w:name="Medium Shading 1 Accent 4" w:semiHidden="0" w:uiPriority="63" w:unhideWhenUsed="0"/>
+    <w:lsdException w:name="Medium Shading 2 Accent 4" w:semiHidden="0" w:uiPriority="64" w:unhideWhenUsed="0"/>
+    <w:lsdException w:name="Medium List 1 Accent 4" w:semiHidden="0" w:uiPriority="65" w:unhideWhenUsed="0"/>
+    <w:lsdException w:name="Medium List 2 Accent 4" w:semiHidden="0" w:uiPriority="66" w:unhideWhenUsed="0"/>
+    <w:lsdException w:name="Medium Grid 1 Accent 4" w:semiHidden="0" w:uiPriority="67" w:unhideWhenUsed="0"/>
+    <w:lsdException w:name="Medium Grid 2 Accent 4" w:semiHidden="0" w:uiPriority="68" w:unhideWhenUsed="0"/>
+    <w:lsdException w:name="Medium Grid 3 Accent 4" w:semiHidden="0" w:uiPriority="69" w:unhideWhenUsed="0"/>
+    <w:lsdException w:name="Dark List Accent 4" w:semiHidden="0" w:uiPriority="70" w:unhideWhenUsed="0"/>
+    <w:lsdException w:name="Colorful Shading Accent 4" w:semiHidden="0" w:uiPriority="71" w:unhideWhenUsed="0"/>
+    <w:lsdException w:name="Colorful List Accent 4" w:semiHidden="0" w:uiPriority="72" w:unhideWhenUsed="0"/>
+    <w:lsdException w:name="Colorful Grid Accent 4" w:semiHidden="0" w:uiPriority="73" w:unhideWhenUsed="0"/>
+    <w:lsdException w:name="Light Shading Accent 5" w:semiHidden="0" w:uiPriority="60" w:unhideWhenUsed="0"/>
+    <w:lsdException w:name="Light List Accent 5" w:semiHidden="0" w:uiPriority="61" w:unhideWhenUsed="0"/>
+    <w:lsdException w:name="Light Grid Accent 5" w:semiHidden="0" w:uiPriority="62" w:unhideWhenUsed="0"/>
+    <w:lsdException w:name="Medium Shading 1 Accent 5" w:semiHidden="0" w:uiPriority="63" w:unhideWhenUsed="0"/>
+    <w:lsdException w:name="Medium Shading 2 Accent 5" w:semiHidden="0" w:uiPriority="64" w:unhideWhenUsed="0"/>
+    <w:lsdException w:name="Medium List 1 Accent 5" w:semiHidden="0" w:uiPriority="65" w:unhideWhenUsed="0"/>
+    <w:lsdException w:name="Medium List 2 Accent 5" w:semiHidden="0" w:uiPriority="66" w:unhideWhenUsed="0"/>
+    <w:lsdException w:name="Medium Grid 1 Accent 5" w:semiHidden="0" w:uiPriority="67" w:unhideWhenUsed="0"/>
+    <w:lsdException w:name="Medium Grid 2 Accent 5" w:semiHidden="0" w:uiPriority="68" w:unhideWhenUsed="0"/>
+    <w:lsdException w:name="Medium Grid 3 Accent 5" w:semiHidden="0" w:uiPriority="69" w:unhideWhenUsed="0"/>
+    <w:lsdException w:name="Dark List Accent 5" w:semiHidden="0" w:uiPriority="70" w:unhideWhenUsed="0"/>
+    <w:lsdException w:name="Colorful Shading Accent 5" w:semiHidden="0" w:uiPriority="71" w:unhideWhenUsed="0"/>
+    <w:lsdException w:name="Colorful List Accent 5" w:semiHidden="0" w:uiPriority="72" w:unhideWhenUsed="0"/>
+    <w:lsdException w:name="Colorful Grid Accent 5" w:semiHidden="0" w:uiPriority="73" w:unhideWhenUsed="0"/>
+    <w:lsdException w:name="Light Shading Accent 6" w:semiHidden="0" w:uiPriority="60" w:unhideWhenUsed="0"/>
+    <w:lsdException w:name="Light List Accent 6" w:semiHidden="0" w:uiPriority="61" w:unhideWhenUsed="0"/>
+    <w:lsdException w:name="Light Grid Accent 6" w:semiHidden="0" w:uiPriority="62" w:unhideWhenUsed="0"/>
+    <w:lsdException w:name="Medium Shading 1 Accent 6" w:semiHidden="0" w:uiPriority="63" w:unhideWhenUsed="0"/>
+    <w:lsdException w:name="Medium Shading 2 Accent 6" w:semiHidden="0" w:uiPriority="64" w:unhideWhenUsed="0"/>
+    <w:lsdException w:name="Medium List 1 Accent 6" w:semiHidden="0" w:uiPriority="65" w:unhideWhenUsed="0"/>
+    <w:lsdException w:name="Medium List 2 Accent 6" w:semiHidden="0" w:uiPriority="66" w:unhideWhenUsed="0"/>
+    <w:lsdException w:name="Medium Grid 1 Accent 6" w:semiHidden="0" w:uiPriority="67" w:unhideWhenUsed="0"/>
+    <w:lsdException w:name="Medium Grid 2 Accent 6" w:semiHidden="0" w:uiPriority="68" w:unhideWhenUsed="0"/>
+    <w:lsdException w:name="Medium Grid 3 Accent 6" w:semiHidden="0" w:uiPriority="69" w:unhideWhenUsed="0"/>
+    <w:lsdException w:name="Dark List Accent 6" w:semiHidden="0" w:uiPriority="70" w:unhideWhenUsed="0"/>
+    <w:lsdException w:name="Colorful Shading Accent 6" w:semiHidden="0" w:uiPriority="71" w:unhideWhenUsed="0"/>
+    <w:lsdException w:name="Colorful List Accent 6" w:semiHidden="0" w:uiPriority="72" w:unhideWhenUsed="0"/>
+    <w:lsdException w:name="Colorful Grid Accent 6" w:semiHidden="0" w:uiPriority="73" w:unhideWhenUsed="0"/>
+    <w:lsdException w:name="Subtle Emphasis" w:semiHidden="0" w:uiPriority="19" w:unhideWhenUsed="0" w:qFormat="1"/>
+    <w:lsdException w:name="Intense Emphasis" w:semiHidden="0" w:uiPriority="21" w:unhideWhenUsed="0" w:qFormat="1"/>
+    <w:lsdException w:name="Subtle Reference" w:semiHidden="0" w:uiPriority="31" w:unhideWhenUsed="0" w:qFormat="1"/>
+    <w:lsdException w:name="Intense Reference" w:semiHidden="0" w:uiPriority="32" w:unhideWhenUsed="0" w:qFormat="1"/>
+    <w:lsdException w:name="Book Title" w:semiHidden="0" w:uiPriority="33" w:unhideWhenUsed="0" w:qFormat="1"/>
+    <w:lsdException w:name="Bibliography" w:uiPriority="37"/>
+    <w:lsdException w:name="TOC Heading" w:uiPriority="39" w:qFormat="1"/>
+  </w:latentStyles>
+  <w:style w:type="paragraph" w:default="1" w:styleId="Normal">
+    <w:name w:val="Normal"/>
+    <w:qFormat/>
+  </w:style>
+  <w:style w:type="character" w:default="1" w:styleId="DefaultParagraphFont">
+    <w:name w:val="Default Paragraph Font"/>
+    <w:uiPriority w:val="1"/>
+    <w:semiHidden/>
+    <w:unhideWhenUsed/>
+  </w:style>
+  <w:style w:type="table" w:default="1" w:styleId="TableNormal">
+    <w:name w:val="Normal Table"/>
+    <w:uiPriority w:val="99"/>
+    <w:semiHidden/>
+    <w:unhideWhenUsed/>
+    <w:tblPr>
+      <w:tblInd w:w="0" w:type="dxa"/>
+      <w:tblCellMar>
+        <w:top w:w="0" w:type="dxa"/>
+        <w:left w:w="108" w:type="dxa"/>
+        <w:bottom w:w="0" w:type="dxa"/>
+        <w:right w:w="108" w:type="dxa"/>
+      </w:tblCellMar>
+    </w:tblPr>
+  </w:style>
+  <w:style w:type="numbering" w:default="1" w:styleId="NoList">
+    <w:name w:val="No List"/>
+    <w:uiPriority w:val="99"/>
+    <w:semiHidden/>
+    <w:unhideWhenUsed/>
   </w:style>
 </w:styles>
 </file>

</xml_diff>